<commit_message>
Added other stuff I forgot... you guys should add stuff too if I forgot it!
</commit_message>
<xml_diff>
--- a/catSurv deliverables.docx
+++ b/catSurv deliverables.docx
@@ -8,37 +8,25 @@
           <w:rFonts w:ascii="Times New Roman" w:hAnsi="Times New Roman" w:cs="Times New Roman"/>
         </w:rPr>
       </w:pPr>
-      <w:proofErr w:type="spellStart"/>
-      <w:proofErr w:type="gramStart"/>
       <w:r>
         <w:rPr>
           <w:rFonts w:ascii="Times New Roman" w:hAnsi="Times New Roman" w:cs="Times New Roman"/>
         </w:rPr>
         <w:t>catSurv</w:t>
       </w:r>
-      <w:proofErr w:type="spellEnd"/>
-      <w:proofErr w:type="gramEnd"/>
-    </w:p>
-    <w:p>
-      <w:pPr>
-        <w:rPr>
-          <w:rFonts w:ascii="Times New Roman" w:hAnsi="Times New Roman" w:cs="Times New Roman"/>
-        </w:rPr>
-      </w:pPr>
-      <w:r>
-        <w:rPr>
-          <w:rFonts w:ascii="Times New Roman" w:hAnsi="Times New Roman" w:cs="Times New Roman"/>
-        </w:rPr>
-        <w:t xml:space="preserve">Erin, Alex, Matt, </w:t>
-      </w:r>
-      <w:proofErr w:type="spellStart"/>
-      <w:r>
-        <w:rPr>
-          <w:rFonts w:ascii="Times New Roman" w:hAnsi="Times New Roman" w:cs="Times New Roman"/>
-        </w:rPr>
-        <w:t>Minhee</w:t>
-      </w:r>
-      <w:proofErr w:type="spellEnd"/>
+    </w:p>
+    <w:p>
+      <w:pPr>
+        <w:rPr>
+          <w:rFonts w:ascii="Times New Roman" w:hAnsi="Times New Roman" w:cs="Times New Roman"/>
+        </w:rPr>
+      </w:pPr>
+      <w:r>
+        <w:rPr>
+          <w:rFonts w:ascii="Times New Roman" w:hAnsi="Times New Roman" w:cs="Times New Roman"/>
+        </w:rPr>
+        <w:t>Erin, Alex, Matt, Minhee</w:t>
+      </w:r>
     </w:p>
     <w:p>
       <w:pPr>
@@ -59,6 +47,283 @@
           <w:rFonts w:ascii="Times New Roman" w:hAnsi="Times New Roman" w:cs="Times New Roman"/>
         </w:rPr>
       </w:pPr>
+    </w:p>
+    <w:p>
+      <w:pPr>
+        <w:rPr>
+          <w:rFonts w:ascii="Times New Roman" w:hAnsi="Times New Roman" w:cs="Times New Roman"/>
+        </w:rPr>
+      </w:pPr>
+    </w:p>
+    <w:p>
+      <w:pPr>
+        <w:rPr>
+          <w:rFonts w:ascii="Times New Roman" w:hAnsi="Times New Roman" w:cs="Times New Roman"/>
+        </w:rPr>
+      </w:pPr>
+    </w:p>
+    <w:p>
+      <w:pPr>
+        <w:rPr>
+          <w:rFonts w:ascii="Times New Roman" w:hAnsi="Times New Roman" w:cs="Times New Roman"/>
+          <w:b/>
+        </w:rPr>
+      </w:pPr>
+      <w:r>
+        <w:rPr>
+          <w:rFonts w:ascii="Times New Roman" w:hAnsi="Times New Roman" w:cs="Times New Roman"/>
+          <w:b/>
+        </w:rPr>
+        <w:t>Functions we currently have working (c++) and tested (R)</w:t>
+      </w:r>
+    </w:p>
+    <w:p>
+      <w:pPr>
+        <w:rPr>
+          <w:rFonts w:ascii="Times New Roman" w:hAnsi="Times New Roman" w:cs="Times New Roman"/>
+        </w:rPr>
+      </w:pPr>
+      <w:r>
+        <w:rPr>
+          <w:rFonts w:ascii="Times New Roman" w:hAnsi="Times New Roman" w:cs="Times New Roman"/>
+        </w:rPr>
+        <w:t>Section 2 – probability</w:t>
+      </w:r>
+    </w:p>
+    <w:p>
+      <w:pPr>
+        <w:rPr>
+          <w:rFonts w:ascii="Times New Roman" w:hAnsi="Times New Roman" w:cs="Times New Roman"/>
+        </w:rPr>
+      </w:pPr>
+      <w:r>
+        <w:rPr>
+          <w:rFonts w:ascii="Times New Roman" w:hAnsi="Times New Roman" w:cs="Times New Roman"/>
+        </w:rPr>
+        <w:t>Section 3 – likelihood</w:t>
+      </w:r>
+    </w:p>
+    <w:p>
+      <w:pPr>
+        <w:rPr>
+          <w:rFonts w:ascii="Times New Roman" w:hAnsi="Times New Roman" w:cs="Times New Roman"/>
+        </w:rPr>
+      </w:pPr>
+      <w:r>
+        <w:rPr>
+          <w:rFonts w:ascii="Times New Roman" w:hAnsi="Times New Roman" w:cs="Times New Roman"/>
+        </w:rPr>
+        <w:t>Section 5 – estimateTheta (EAP)</w:t>
+      </w:r>
+    </w:p>
+    <w:p>
+      <w:pPr>
+        <w:rPr>
+          <w:rFonts w:ascii="Times New Roman" w:hAnsi="Times New Roman" w:cs="Times New Roman"/>
+        </w:rPr>
+      </w:pPr>
+      <w:r>
+        <w:rPr>
+          <w:rFonts w:ascii="Times New Roman" w:hAnsi="Times New Roman" w:cs="Times New Roman"/>
+        </w:rPr>
+        <w:t>Section 10 – estimateSE</w:t>
+      </w:r>
+    </w:p>
+    <w:p>
+      <w:pPr>
+        <w:rPr>
+          <w:rFonts w:ascii="Times New Roman" w:hAnsi="Times New Roman" w:cs="Times New Roman"/>
+          <w:b/>
+        </w:rPr>
+      </w:pPr>
+    </w:p>
+    <w:p>
+      <w:pPr>
+        <w:rPr>
+          <w:rFonts w:ascii="Times New Roman" w:hAnsi="Times New Roman" w:cs="Times New Roman"/>
+          <w:b/>
+        </w:rPr>
+      </w:pPr>
+    </w:p>
+    <w:p>
+      <w:pPr>
+        <w:rPr>
+          <w:rFonts w:ascii="Times New Roman" w:hAnsi="Times New Roman" w:cs="Times New Roman"/>
+          <w:b/>
+        </w:rPr>
+      </w:pPr>
+      <w:r>
+        <w:rPr>
+          <w:rFonts w:ascii="Times New Roman" w:hAnsi="Times New Roman" w:cs="Times New Roman"/>
+          <w:b/>
+        </w:rPr>
+        <w:t>Functions we are currently working on and testing</w:t>
+      </w:r>
+    </w:p>
+    <w:p>
+      <w:pPr>
+        <w:rPr>
+          <w:rFonts w:ascii="Times New Roman" w:hAnsi="Times New Roman" w:cs="Times New Roman"/>
+        </w:rPr>
+      </w:pPr>
+      <w:r>
+        <w:rPr>
+          <w:rFonts w:ascii="Times New Roman" w:hAnsi="Times New Roman" w:cs="Times New Roman"/>
+        </w:rPr>
+        <w:t xml:space="preserve">Section 5 – estimateTheta </w:t>
+      </w:r>
+      <w:r>
+        <w:rPr>
+          <w:rFonts w:ascii="Times New Roman" w:hAnsi="Times New Roman" w:cs="Times New Roman"/>
+        </w:rPr>
+        <w:t>(M</w:t>
+      </w:r>
+      <w:r>
+        <w:rPr>
+          <w:rFonts w:ascii="Times New Roman" w:hAnsi="Times New Roman" w:cs="Times New Roman"/>
+        </w:rPr>
+        <w:t>AP)</w:t>
+      </w:r>
+    </w:p>
+    <w:p>
+      <w:pPr>
+        <w:rPr>
+          <w:rFonts w:ascii="Times New Roman" w:hAnsi="Times New Roman" w:cs="Times New Roman"/>
+        </w:rPr>
+      </w:pPr>
+      <w:r>
+        <w:rPr>
+          <w:rFonts w:ascii="Times New Roman" w:hAnsi="Times New Roman" w:cs="Times New Roman"/>
+        </w:rPr>
+        <w:t>Section 6 – dLL</w:t>
+      </w:r>
+    </w:p>
+    <w:p>
+      <w:pPr>
+        <w:rPr>
+          <w:rFonts w:ascii="Times New Roman" w:hAnsi="Times New Roman" w:cs="Times New Roman"/>
+        </w:rPr>
+      </w:pPr>
+      <w:r>
+        <w:rPr>
+          <w:rFonts w:ascii="Times New Roman" w:hAnsi="Times New Roman" w:cs="Times New Roman"/>
+        </w:rPr>
+        <w:t>Section 7 – d2LL</w:t>
+      </w:r>
+    </w:p>
+    <w:p>
+      <w:pPr>
+        <w:rPr>
+          <w:rFonts w:ascii="Times New Roman" w:hAnsi="Times New Roman" w:cs="Times New Roman"/>
+        </w:rPr>
+      </w:pPr>
+      <w:r>
+        <w:rPr>
+          <w:rFonts w:ascii="Times New Roman" w:hAnsi="Times New Roman" w:cs="Times New Roman"/>
+        </w:rPr>
+        <w:t>Section 11 – expectedPV</w:t>
+      </w:r>
+    </w:p>
+    <w:p>
+      <w:pPr>
+        <w:rPr>
+          <w:rFonts w:ascii="Times New Roman" w:hAnsi="Times New Roman" w:cs="Times New Roman"/>
+        </w:rPr>
+      </w:pPr>
+      <w:r>
+        <w:rPr>
+          <w:rFonts w:ascii="Times New Roman" w:hAnsi="Times New Roman" w:cs="Times New Roman"/>
+        </w:rPr>
+        <w:t>Section 12 – nextItemEPV</w:t>
+      </w:r>
+    </w:p>
+    <w:p>
+      <w:pPr>
+        <w:rPr>
+          <w:rFonts w:ascii="Times New Roman" w:hAnsi="Times New Roman" w:cs="Times New Roman"/>
+        </w:rPr>
+      </w:pPr>
+    </w:p>
+    <w:p>
+      <w:pPr>
+        <w:rPr>
+          <w:rFonts w:ascii="Times New Roman" w:hAnsi="Times New Roman" w:cs="Times New Roman"/>
+          <w:i/>
+        </w:rPr>
+      </w:pPr>
+      <w:r>
+        <w:rPr>
+          <w:rFonts w:ascii="Times New Roman" w:hAnsi="Times New Roman" w:cs="Times New Roman"/>
+          <w:i/>
+        </w:rPr>
+        <w:t>Other package tasks we are c</w:t>
+      </w:r>
+      <w:r>
+        <w:rPr>
+          <w:rFonts w:ascii="Times New Roman" w:hAnsi="Times New Roman" w:cs="Times New Roman"/>
+          <w:i/>
+        </w:rPr>
+        <w:t xml:space="preserve">urrently working </w:t>
+      </w:r>
+      <w:r>
+        <w:rPr>
+          <w:rFonts w:ascii="Times New Roman" w:hAnsi="Times New Roman" w:cs="Times New Roman"/>
+          <w:i/>
+        </w:rPr>
+        <w:t>on:</w:t>
+      </w:r>
+    </w:p>
+    <w:p>
+      <w:pPr>
+        <w:rPr>
+          <w:rFonts w:ascii="Times New Roman" w:hAnsi="Times New Roman" w:cs="Times New Roman"/>
+        </w:rPr>
+      </w:pPr>
+      <w:r>
+        <w:rPr>
+          <w:rFonts w:ascii="Times New Roman" w:hAnsi="Times New Roman" w:cs="Times New Roman"/>
+        </w:rPr>
+        <w:t>Adding data to package</w:t>
+      </w:r>
+    </w:p>
+    <w:p>
+      <w:pPr>
+        <w:rPr>
+          <w:rFonts w:ascii="Times New Roman" w:hAnsi="Times New Roman" w:cs="Times New Roman"/>
+        </w:rPr>
+      </w:pPr>
+      <w:r>
+        <w:rPr>
+          <w:rFonts w:ascii="Times New Roman" w:hAnsi="Times New Roman" w:cs="Times New Roman"/>
+        </w:rPr>
+        <w:t>Getting a demo running</w:t>
+      </w:r>
+    </w:p>
+    <w:p>
+      <w:pPr>
+        <w:rPr>
+          <w:rFonts w:ascii="Times New Roman" w:hAnsi="Times New Roman" w:cs="Times New Roman"/>
+        </w:rPr>
+      </w:pPr>
+      <w:r>
+        <w:rPr>
+          <w:rFonts w:ascii="Times New Roman" w:hAnsi="Times New Roman" w:cs="Times New Roman"/>
+        </w:rPr>
+        <w:t>Writing “get” methods</w:t>
+      </w:r>
+    </w:p>
+    <w:p>
+      <w:pPr>
+        <w:rPr>
+          <w:rFonts w:ascii="Times New Roman" w:hAnsi="Times New Roman" w:cs="Times New Roman"/>
+        </w:rPr>
+      </w:pPr>
+      <w:r>
+        <w:rPr>
+          <w:rFonts w:ascii="Times New Roman" w:hAnsi="Times New Roman" w:cs="Times New Roman"/>
+        </w:rPr>
+        <w:t>Fixing validity check (?)</w:t>
+      </w:r>
       <w:bookmarkStart w:id="0" w:name="_GoBack"/>
       <w:bookmarkEnd w:id="0"/>
     </w:p>
@@ -73,6 +338,19 @@
       <w:pPr>
         <w:rPr>
           <w:rFonts w:ascii="Times New Roman" w:hAnsi="Times New Roman" w:cs="Times New Roman"/>
+        </w:rPr>
+      </w:pPr>
+      <w:r>
+        <w:rPr>
+          <w:rFonts w:ascii="Times New Roman" w:hAnsi="Times New Roman" w:cs="Times New Roman"/>
+        </w:rPr>
+        <w:tab/>
+      </w:r>
+    </w:p>
+    <w:p>
+      <w:pPr>
+        <w:rPr>
+          <w:rFonts w:ascii="Times New Roman" w:hAnsi="Times New Roman" w:cs="Times New Roman"/>
           <w:b/>
         </w:rPr>
       </w:pPr>
@@ -81,262 +359,6 @@
           <w:rFonts w:ascii="Times New Roman" w:hAnsi="Times New Roman" w:cs="Times New Roman"/>
           <w:b/>
         </w:rPr>
-        <w:t>Functions we currently have working (</w:t>
-      </w:r>
-      <w:proofErr w:type="spellStart"/>
-      <w:r>
-        <w:rPr>
-          <w:rFonts w:ascii="Times New Roman" w:hAnsi="Times New Roman" w:cs="Times New Roman"/>
-          <w:b/>
-        </w:rPr>
-        <w:t>c++</w:t>
-      </w:r>
-      <w:proofErr w:type="spellEnd"/>
-      <w:r>
-        <w:rPr>
-          <w:rFonts w:ascii="Times New Roman" w:hAnsi="Times New Roman" w:cs="Times New Roman"/>
-          <w:b/>
-        </w:rPr>
-        <w:t>) and tested (R)</w:t>
-      </w:r>
-    </w:p>
-    <w:p>
-      <w:pPr>
-        <w:rPr>
-          <w:rFonts w:ascii="Times New Roman" w:hAnsi="Times New Roman" w:cs="Times New Roman"/>
-        </w:rPr>
-      </w:pPr>
-      <w:r>
-        <w:rPr>
-          <w:rFonts w:ascii="Times New Roman" w:hAnsi="Times New Roman" w:cs="Times New Roman"/>
-        </w:rPr>
-        <w:t>Section 2 – probability</w:t>
-      </w:r>
-    </w:p>
-    <w:p>
-      <w:pPr>
-        <w:rPr>
-          <w:rFonts w:ascii="Times New Roman" w:hAnsi="Times New Roman" w:cs="Times New Roman"/>
-        </w:rPr>
-      </w:pPr>
-      <w:r>
-        <w:rPr>
-          <w:rFonts w:ascii="Times New Roman" w:hAnsi="Times New Roman" w:cs="Times New Roman"/>
-        </w:rPr>
-        <w:t>Section 3 – likelihood</w:t>
-      </w:r>
-    </w:p>
-    <w:p>
-      <w:pPr>
-        <w:rPr>
-          <w:rFonts w:ascii="Times New Roman" w:hAnsi="Times New Roman" w:cs="Times New Roman"/>
-        </w:rPr>
-      </w:pPr>
-      <w:r>
-        <w:rPr>
-          <w:rFonts w:ascii="Times New Roman" w:hAnsi="Times New Roman" w:cs="Times New Roman"/>
-        </w:rPr>
-        <w:t xml:space="preserve">Section 5 – </w:t>
-      </w:r>
-      <w:proofErr w:type="spellStart"/>
-      <w:r>
-        <w:rPr>
-          <w:rFonts w:ascii="Times New Roman" w:hAnsi="Times New Roman" w:cs="Times New Roman"/>
-        </w:rPr>
-        <w:t>estimateTheta</w:t>
-      </w:r>
-      <w:proofErr w:type="spellEnd"/>
-      <w:r>
-        <w:rPr>
-          <w:rFonts w:ascii="Times New Roman" w:hAnsi="Times New Roman" w:cs="Times New Roman"/>
-        </w:rPr>
-        <w:t xml:space="preserve"> (EAP)</w:t>
-      </w:r>
-    </w:p>
-    <w:p>
-      <w:pPr>
-        <w:rPr>
-          <w:rFonts w:ascii="Times New Roman" w:hAnsi="Times New Roman" w:cs="Times New Roman"/>
-        </w:rPr>
-      </w:pPr>
-      <w:r>
-        <w:rPr>
-          <w:rFonts w:ascii="Times New Roman" w:hAnsi="Times New Roman" w:cs="Times New Roman"/>
-        </w:rPr>
-        <w:t xml:space="preserve">Section 10 – </w:t>
-      </w:r>
-      <w:proofErr w:type="spellStart"/>
-      <w:r>
-        <w:rPr>
-          <w:rFonts w:ascii="Times New Roman" w:hAnsi="Times New Roman" w:cs="Times New Roman"/>
-        </w:rPr>
-        <w:t>estimateSE</w:t>
-      </w:r>
-      <w:proofErr w:type="spellEnd"/>
-    </w:p>
-    <w:p>
-      <w:pPr>
-        <w:rPr>
-          <w:rFonts w:ascii="Times New Roman" w:hAnsi="Times New Roman" w:cs="Times New Roman"/>
-          <w:b/>
-        </w:rPr>
-      </w:pPr>
-    </w:p>
-    <w:p>
-      <w:pPr>
-        <w:rPr>
-          <w:rFonts w:ascii="Times New Roman" w:hAnsi="Times New Roman" w:cs="Times New Roman"/>
-          <w:b/>
-        </w:rPr>
-      </w:pPr>
-      <w:r>
-        <w:rPr>
-          <w:rFonts w:ascii="Times New Roman" w:hAnsi="Times New Roman" w:cs="Times New Roman"/>
-          <w:b/>
-        </w:rPr>
-        <w:t>Functions we are currently working on and testing</w:t>
-      </w:r>
-    </w:p>
-    <w:p>
-      <w:pPr>
-        <w:rPr>
-          <w:rFonts w:ascii="Times New Roman" w:hAnsi="Times New Roman" w:cs="Times New Roman"/>
-        </w:rPr>
-      </w:pPr>
-      <w:r>
-        <w:rPr>
-          <w:rFonts w:ascii="Times New Roman" w:hAnsi="Times New Roman" w:cs="Times New Roman"/>
-        </w:rPr>
-        <w:t xml:space="preserve">Section 5 – </w:t>
-      </w:r>
-      <w:proofErr w:type="spellStart"/>
-      <w:r>
-        <w:rPr>
-          <w:rFonts w:ascii="Times New Roman" w:hAnsi="Times New Roman" w:cs="Times New Roman"/>
-        </w:rPr>
-        <w:t>estimateTheta</w:t>
-      </w:r>
-      <w:proofErr w:type="spellEnd"/>
-      <w:r>
-        <w:rPr>
-          <w:rFonts w:ascii="Times New Roman" w:hAnsi="Times New Roman" w:cs="Times New Roman"/>
-        </w:rPr>
-        <w:t xml:space="preserve"> </w:t>
-      </w:r>
-      <w:r>
-        <w:rPr>
-          <w:rFonts w:ascii="Times New Roman" w:hAnsi="Times New Roman" w:cs="Times New Roman"/>
-        </w:rPr>
-        <w:t>(M</w:t>
-      </w:r>
-      <w:r>
-        <w:rPr>
-          <w:rFonts w:ascii="Times New Roman" w:hAnsi="Times New Roman" w:cs="Times New Roman"/>
-        </w:rPr>
-        <w:t>AP)</w:t>
-      </w:r>
-    </w:p>
-    <w:p>
-      <w:pPr>
-        <w:rPr>
-          <w:rFonts w:ascii="Times New Roman" w:hAnsi="Times New Roman" w:cs="Times New Roman"/>
-        </w:rPr>
-      </w:pPr>
-      <w:r>
-        <w:rPr>
-          <w:rFonts w:ascii="Times New Roman" w:hAnsi="Times New Roman" w:cs="Times New Roman"/>
-        </w:rPr>
-        <w:t xml:space="preserve">Section 6 – </w:t>
-      </w:r>
-      <w:proofErr w:type="spellStart"/>
-      <w:r>
-        <w:rPr>
-          <w:rFonts w:ascii="Times New Roman" w:hAnsi="Times New Roman" w:cs="Times New Roman"/>
-        </w:rPr>
-        <w:t>dLL</w:t>
-      </w:r>
-      <w:proofErr w:type="spellEnd"/>
-    </w:p>
-    <w:p>
-      <w:pPr>
-        <w:rPr>
-          <w:rFonts w:ascii="Times New Roman" w:hAnsi="Times New Roman" w:cs="Times New Roman"/>
-        </w:rPr>
-      </w:pPr>
-      <w:r>
-        <w:rPr>
-          <w:rFonts w:ascii="Times New Roman" w:hAnsi="Times New Roman" w:cs="Times New Roman"/>
-        </w:rPr>
-        <w:t>Section 7 – d2LL</w:t>
-      </w:r>
-    </w:p>
-    <w:p>
-      <w:pPr>
-        <w:rPr>
-          <w:rFonts w:ascii="Times New Roman" w:hAnsi="Times New Roman" w:cs="Times New Roman"/>
-        </w:rPr>
-      </w:pPr>
-      <w:r>
-        <w:rPr>
-          <w:rFonts w:ascii="Times New Roman" w:hAnsi="Times New Roman" w:cs="Times New Roman"/>
-        </w:rPr>
-        <w:t xml:space="preserve">Section 11 – </w:t>
-      </w:r>
-      <w:proofErr w:type="spellStart"/>
-      <w:r>
-        <w:rPr>
-          <w:rFonts w:ascii="Times New Roman" w:hAnsi="Times New Roman" w:cs="Times New Roman"/>
-        </w:rPr>
-        <w:t>expectedPV</w:t>
-      </w:r>
-      <w:proofErr w:type="spellEnd"/>
-    </w:p>
-    <w:p>
-      <w:pPr>
-        <w:rPr>
-          <w:rFonts w:ascii="Times New Roman" w:hAnsi="Times New Roman" w:cs="Times New Roman"/>
-        </w:rPr>
-      </w:pPr>
-      <w:r>
-        <w:rPr>
-          <w:rFonts w:ascii="Times New Roman" w:hAnsi="Times New Roman" w:cs="Times New Roman"/>
-        </w:rPr>
-        <w:t xml:space="preserve">Section 12 – </w:t>
-      </w:r>
-      <w:proofErr w:type="spellStart"/>
-      <w:r>
-        <w:rPr>
-          <w:rFonts w:ascii="Times New Roman" w:hAnsi="Times New Roman" w:cs="Times New Roman"/>
-        </w:rPr>
-        <w:t>nextItemEPV</w:t>
-      </w:r>
-      <w:proofErr w:type="spellEnd"/>
-    </w:p>
-    <w:p>
-      <w:pPr>
-        <w:rPr>
-          <w:rFonts w:ascii="Times New Roman" w:hAnsi="Times New Roman" w:cs="Times New Roman"/>
-        </w:rPr>
-      </w:pPr>
-      <w:r>
-        <w:rPr>
-          <w:rFonts w:ascii="Times New Roman" w:hAnsi="Times New Roman" w:cs="Times New Roman"/>
-        </w:rPr>
-        <w:tab/>
-      </w:r>
-    </w:p>
-    <w:p>
-      <w:pPr>
-        <w:rPr>
-          <w:rFonts w:ascii="Times New Roman" w:hAnsi="Times New Roman" w:cs="Times New Roman"/>
-          <w:b/>
-        </w:rPr>
-      </w:pPr>
-      <w:r>
-        <w:rPr>
-          <w:rFonts w:ascii="Times New Roman" w:hAnsi="Times New Roman" w:cs="Times New Roman"/>
-          <w:b/>
-        </w:rPr>
         <w:t>Functions we plan to have working and tested when the semester concludes</w:t>
       </w:r>
     </w:p>
@@ -350,58 +372,34 @@
         <w:rPr>
           <w:rFonts w:ascii="Times New Roman" w:hAnsi="Times New Roman" w:cs="Times New Roman"/>
         </w:rPr>
-        <w:t xml:space="preserve">Section 8 – </w:t>
-      </w:r>
-      <w:proofErr w:type="spellStart"/>
-      <w:r>
-        <w:rPr>
-          <w:rFonts w:ascii="Times New Roman" w:hAnsi="Times New Roman" w:cs="Times New Roman"/>
-        </w:rPr>
-        <w:t>ObsInf</w:t>
-      </w:r>
-      <w:proofErr w:type="spellEnd"/>
-    </w:p>
-    <w:p>
-      <w:pPr>
-        <w:rPr>
-          <w:rFonts w:ascii="Times New Roman" w:hAnsi="Times New Roman" w:cs="Times New Roman"/>
-        </w:rPr>
-      </w:pPr>
-      <w:r>
-        <w:rPr>
-          <w:rFonts w:ascii="Times New Roman" w:hAnsi="Times New Roman" w:cs="Times New Roman"/>
-        </w:rPr>
-        <w:t xml:space="preserve">Section 9 – </w:t>
-      </w:r>
-      <w:proofErr w:type="spellStart"/>
-      <w:r>
-        <w:rPr>
-          <w:rFonts w:ascii="Times New Roman" w:hAnsi="Times New Roman" w:cs="Times New Roman"/>
-        </w:rPr>
-        <w:t>FisherInf</w:t>
-      </w:r>
-      <w:proofErr w:type="spellEnd"/>
-    </w:p>
-    <w:p>
-      <w:pPr>
-        <w:rPr>
-          <w:rFonts w:ascii="Times New Roman" w:hAnsi="Times New Roman" w:cs="Times New Roman"/>
-        </w:rPr>
-      </w:pPr>
-      <w:r>
-        <w:rPr>
-          <w:rFonts w:ascii="Times New Roman" w:hAnsi="Times New Roman" w:cs="Times New Roman"/>
-        </w:rPr>
-        <w:t xml:space="preserve">Section 13 – </w:t>
-      </w:r>
-      <w:proofErr w:type="spellStart"/>
-      <w:r>
-        <w:rPr>
-          <w:rFonts w:ascii="Times New Roman" w:hAnsi="Times New Roman" w:cs="Times New Roman"/>
-        </w:rPr>
-        <w:t>nextItemMFI</w:t>
-      </w:r>
-      <w:proofErr w:type="spellEnd"/>
+        <w:t>Section 8 – ObsInf</w:t>
+      </w:r>
+    </w:p>
+    <w:p>
+      <w:pPr>
+        <w:rPr>
+          <w:rFonts w:ascii="Times New Roman" w:hAnsi="Times New Roman" w:cs="Times New Roman"/>
+        </w:rPr>
+      </w:pPr>
+      <w:r>
+        <w:rPr>
+          <w:rFonts w:ascii="Times New Roman" w:hAnsi="Times New Roman" w:cs="Times New Roman"/>
+        </w:rPr>
+        <w:t>Section 9 – FisherInf</w:t>
+      </w:r>
+    </w:p>
+    <w:p>
+      <w:pPr>
+        <w:rPr>
+          <w:rFonts w:ascii="Times New Roman" w:hAnsi="Times New Roman" w:cs="Times New Roman"/>
+        </w:rPr>
+      </w:pPr>
+      <w:r>
+        <w:rPr>
+          <w:rFonts w:ascii="Times New Roman" w:hAnsi="Times New Roman" w:cs="Times New Roman"/>
+        </w:rPr>
+        <w:t>Section 13 – nextItemMFI</w:t>
+      </w:r>
     </w:p>
     <w:p>
       <w:pPr>
@@ -439,37 +437,21 @@
         <w:rPr>
           <w:rFonts w:ascii="Times New Roman" w:hAnsi="Times New Roman" w:cs="Times New Roman"/>
         </w:rPr>
-        <w:t xml:space="preserve">Section 20 – </w:t>
-      </w:r>
-      <w:proofErr w:type="spellStart"/>
-      <w:r>
-        <w:rPr>
-          <w:rFonts w:ascii="Times New Roman" w:hAnsi="Times New Roman" w:cs="Times New Roman"/>
-        </w:rPr>
-        <w:t>expectedObsInf</w:t>
-      </w:r>
-      <w:proofErr w:type="spellEnd"/>
-    </w:p>
-    <w:p>
-      <w:pPr>
-        <w:rPr>
-          <w:rFonts w:ascii="Times New Roman" w:hAnsi="Times New Roman" w:cs="Times New Roman"/>
-        </w:rPr>
-      </w:pPr>
-      <w:r>
-        <w:rPr>
-          <w:rFonts w:ascii="Times New Roman" w:hAnsi="Times New Roman" w:cs="Times New Roman"/>
-        </w:rPr>
-        <w:t xml:space="preserve">Section 21 – </w:t>
-      </w:r>
-      <w:proofErr w:type="spellStart"/>
-      <w:r>
-        <w:rPr>
-          <w:rFonts w:ascii="Times New Roman" w:hAnsi="Times New Roman" w:cs="Times New Roman"/>
-        </w:rPr>
-        <w:t>nextItemMEI</w:t>
-      </w:r>
-      <w:proofErr w:type="spellEnd"/>
+        <w:t>Section 20 – expectedObsInf</w:t>
+      </w:r>
+    </w:p>
+    <w:p>
+      <w:pPr>
+        <w:rPr>
+          <w:rFonts w:ascii="Times New Roman" w:hAnsi="Times New Roman" w:cs="Times New Roman"/>
+        </w:rPr>
+      </w:pPr>
+      <w:r>
+        <w:rPr>
+          <w:rFonts w:ascii="Times New Roman" w:hAnsi="Times New Roman" w:cs="Times New Roman"/>
+        </w:rPr>
+        <w:t>Section 21 – nextItemMEI</w:t>
+      </w:r>
     </w:p>
     <w:p>
       <w:pPr>

</xml_diff>